<commit_message>
Update report to reflect course change from Estrutura de Dados II to Programação II and adjust related figures
</commit_message>
<xml_diff>
--- a/Relatorio_do_Trabalho.docx
+++ b/Relatorio_do_Trabalho.docx
@@ -356,7 +356,10 @@
         <w:t xml:space="preserve">Relatório apresentado à disciplina de </w:t>
       </w:r>
       <w:r>
-        <w:t>Estrutura de Dados II</w:t>
+        <w:t xml:space="preserve">Programação </w:t>
+      </w:r>
+      <w:r>
+        <w:t>II</w:t>
       </w:r>
       <w:r>
         <w:t xml:space="preserve"> </w:t>
@@ -608,7 +611,7 @@
         </w:rPr>
         <w:fldChar w:fldCharType="separate"/>
       </w:r>
-      <w:hyperlink w:anchor="_Toc202736310" w:history="1">
+      <w:hyperlink w:anchor="_Toc202746219" w:history="1">
         <w:r>
           <w:rPr>
             <w:rStyle w:val="Hyperlink"/>
@@ -635,7 +638,7 @@
             <w:noProof/>
             <w:webHidden/>
           </w:rPr>
-          <w:instrText xml:space="preserve"> PAGEREF _Toc202736310 \h </w:instrText>
+          <w:instrText xml:space="preserve"> PAGEREF _Toc202746219 \h </w:instrText>
         </w:r>
         <w:r>
           <w:rPr>
@@ -680,7 +683,7 @@
           <w:lang w:val="pt-AO" w:eastAsia="pt-AO"/>
         </w:rPr>
       </w:pPr>
-      <w:hyperlink w:anchor="_Toc202736311" w:history="1">
+      <w:hyperlink w:anchor="_Toc202746220" w:history="1">
         <w:r>
           <w:rPr>
             <w:rStyle w:val="Hyperlink"/>
@@ -707,7 +710,7 @@
             <w:noProof/>
             <w:webHidden/>
           </w:rPr>
-          <w:instrText xml:space="preserve"> PAGEREF _Toc202736311 \h </w:instrText>
+          <w:instrText xml:space="preserve"> PAGEREF _Toc202746220 \h </w:instrText>
         </w:r>
         <w:r>
           <w:rPr>
@@ -752,7 +755,7 @@
           <w:lang w:val="pt-AO" w:eastAsia="pt-AO"/>
         </w:rPr>
       </w:pPr>
-      <w:hyperlink w:anchor="_Toc202736312" w:history="1">
+      <w:hyperlink w:anchor="_Toc202746221" w:history="1">
         <w:r>
           <w:rPr>
             <w:rStyle w:val="Hyperlink"/>
@@ -779,7 +782,7 @@
             <w:noProof/>
             <w:webHidden/>
           </w:rPr>
-          <w:instrText xml:space="preserve"> PAGEREF _Toc202736312 \h </w:instrText>
+          <w:instrText xml:space="preserve"> PAGEREF _Toc202746221 \h </w:instrText>
         </w:r>
         <w:r>
           <w:rPr>
@@ -824,7 +827,7 @@
           <w:lang w:val="pt-AO" w:eastAsia="pt-AO"/>
         </w:rPr>
       </w:pPr>
-      <w:hyperlink w:anchor="_Toc202736313" w:history="1">
+      <w:hyperlink w:anchor="_Toc202746222" w:history="1">
         <w:r>
           <w:rPr>
             <w:rStyle w:val="Hyperlink"/>
@@ -851,7 +854,7 @@
             <w:noProof/>
             <w:webHidden/>
           </w:rPr>
-          <w:instrText xml:space="preserve"> PAGEREF _Toc202736313 \h </w:instrText>
+          <w:instrText xml:space="preserve"> PAGEREF _Toc202746222 \h </w:instrText>
         </w:r>
         <w:r>
           <w:rPr>
@@ -896,13 +899,13 @@
           <w:lang w:val="pt-AO" w:eastAsia="pt-AO"/>
         </w:rPr>
       </w:pPr>
-      <w:hyperlink w:anchor="_Toc202736314" w:history="1">
+      <w:hyperlink w:anchor="_Toc202746223" w:history="1">
         <w:r>
           <w:rPr>
             <w:rStyle w:val="Hyperlink"/>
             <w:noProof/>
           </w:rPr>
-          <w:t>Figura 5 -  Tabela do IRT Angola (2023) publicado pela AGT</w:t>
+          <w:t>Figura 5 - Diagrama de classes do programa</w:t>
         </w:r>
         <w:r>
           <w:rPr>
@@ -923,7 +926,79 @@
             <w:noProof/>
             <w:webHidden/>
           </w:rPr>
-          <w:instrText xml:space="preserve"> PAGEREF _Toc202736314 \h </w:instrText>
+          <w:instrText xml:space="preserve"> PAGEREF _Toc202746223 \h </w:instrText>
+        </w:r>
+        <w:r>
+          <w:rPr>
+            <w:noProof/>
+            <w:webHidden/>
+          </w:rPr>
+        </w:r>
+        <w:r>
+          <w:rPr>
+            <w:noProof/>
+            <w:webHidden/>
+          </w:rPr>
+          <w:fldChar w:fldCharType="separate"/>
+        </w:r>
+        <w:r>
+          <w:rPr>
+            <w:noProof/>
+            <w:webHidden/>
+          </w:rPr>
+          <w:t>6</w:t>
+        </w:r>
+        <w:r>
+          <w:rPr>
+            <w:noProof/>
+            <w:webHidden/>
+          </w:rPr>
+          <w:fldChar w:fldCharType="end"/>
+        </w:r>
+      </w:hyperlink>
+    </w:p>
+    <w:p>
+      <w:pPr>
+        <w:pStyle w:val="TableofFigures"/>
+        <w:tabs>
+          <w:tab w:val="right" w:leader="dot" w:pos="9060"/>
+        </w:tabs>
+        <w:rPr>
+          <w:rFonts w:asciiTheme="minorHAnsi" w:eastAsiaTheme="minorEastAsia" w:hAnsiTheme="minorHAnsi"/>
+          <w:noProof/>
+          <w:kern w:val="2"/>
+          <w:szCs w:val="24"/>
+          <w:lang w:val="pt-AO" w:eastAsia="pt-AO"/>
+        </w:rPr>
+      </w:pPr>
+      <w:hyperlink w:anchor="_Toc202746224" w:history="1">
+        <w:r>
+          <w:rPr>
+            <w:rStyle w:val="Hyperlink"/>
+            <w:noProof/>
+          </w:rPr>
+          <w:t>Figura 6 -  Tabela do IRT Angola (2023) publicado pela AGT</w:t>
+        </w:r>
+        <w:r>
+          <w:rPr>
+            <w:noProof/>
+            <w:webHidden/>
+          </w:rPr>
+          <w:tab/>
+        </w:r>
+        <w:r>
+          <w:rPr>
+            <w:noProof/>
+            <w:webHidden/>
+          </w:rPr>
+          <w:fldChar w:fldCharType="begin"/>
+        </w:r>
+        <w:r>
+          <w:rPr>
+            <w:noProof/>
+            <w:webHidden/>
+          </w:rPr>
+          <w:instrText xml:space="preserve"> PAGEREF _Toc202746224 \h </w:instrText>
         </w:r>
         <w:r>
           <w:rPr>
@@ -2824,17 +2899,17 @@
           <w:lang w:val="pt-AO"/>
         </w:rPr>
       </w:pPr>
-      <w:bookmarkStart w:id="16" w:name="_Toc182708076"/>
-      <w:bookmarkStart w:id="17" w:name="_Toc182709273"/>
-      <w:bookmarkStart w:id="18" w:name="_Toc182709331"/>
-      <w:bookmarkStart w:id="19" w:name="_Toc202743988"/>
+      <w:bookmarkStart w:id="16" w:name="_Toc202743988"/>
+      <w:bookmarkStart w:id="17" w:name="_Toc182708076"/>
+      <w:bookmarkStart w:id="18" w:name="_Toc182709273"/>
+      <w:bookmarkStart w:id="19" w:name="_Toc182709331"/>
       <w:r>
         <w:rPr>
           <w:lang w:val="pt-AO"/>
         </w:rPr>
         <w:t>Análise de Requisitos</w:t>
       </w:r>
-      <w:bookmarkEnd w:id="19"/>
+      <w:bookmarkEnd w:id="16"/>
     </w:p>
     <w:p>
       <w:pPr>
@@ -3882,9 +3957,9 @@
       <w:bookmarkStart w:id="22" w:name="_Toc182708077"/>
       <w:bookmarkStart w:id="23" w:name="_Toc182709274"/>
       <w:bookmarkStart w:id="24" w:name="_Toc182709332"/>
-      <w:bookmarkEnd w:id="16"/>
       <w:bookmarkEnd w:id="17"/>
       <w:bookmarkEnd w:id="18"/>
+      <w:bookmarkEnd w:id="19"/>
       <w:r>
         <w:t xml:space="preserve"> </w:t>
       </w:r>
@@ -3970,7 +4045,7 @@
       <w:pPr>
         <w:pStyle w:val="Caption"/>
       </w:pPr>
-      <w:bookmarkStart w:id="27" w:name="_Toc202736310"/>
+      <w:bookmarkStart w:id="27" w:name="_Toc202746219"/>
       <w:r>
         <w:t xml:space="preserve">Figura </w:t>
       </w:r>
@@ -4056,7 +4131,7 @@
       <w:pPr>
         <w:pStyle w:val="Caption"/>
       </w:pPr>
-      <w:bookmarkStart w:id="28" w:name="_Toc202736311"/>
+      <w:bookmarkStart w:id="28" w:name="_Toc202746220"/>
       <w:r>
         <w:t xml:space="preserve">Figura </w:t>
       </w:r>
@@ -4142,7 +4217,7 @@
       <w:pPr>
         <w:pStyle w:val="Caption"/>
       </w:pPr>
-      <w:bookmarkStart w:id="29" w:name="_Toc202736312"/>
+      <w:bookmarkStart w:id="29" w:name="_Toc202746221"/>
       <w:r>
         <w:t xml:space="preserve">Figura </w:t>
       </w:r>
@@ -4228,7 +4303,7 @@
       <w:pPr>
         <w:pStyle w:val="Caption"/>
       </w:pPr>
-      <w:bookmarkStart w:id="30" w:name="_Toc202736313"/>
+      <w:bookmarkStart w:id="30" w:name="_Toc202746222"/>
       <w:r>
         <w:t xml:space="preserve">Figura </w:t>
       </w:r>
@@ -4343,6 +4418,7 @@
       <w:pPr>
         <w:pStyle w:val="Caption"/>
       </w:pPr>
+      <w:bookmarkStart w:id="32" w:name="_Toc202746223"/>
       <w:r>
         <w:t xml:space="preserve">Figura </w:t>
       </w:r>
@@ -4367,6 +4443,7 @@
       <w:r>
         <w:t xml:space="preserve"> - Diagrama de classes do programa</w:t>
       </w:r>
+      <w:bookmarkEnd w:id="32"/>
     </w:p>
     <w:bookmarkEnd w:id="22"/>
     <w:bookmarkEnd w:id="23"/>
@@ -4390,11 +4467,11 @@
         <w:pStyle w:val="Heading1"/>
         <w:spacing w:line="276" w:lineRule="auto"/>
       </w:pPr>
-      <w:bookmarkStart w:id="32" w:name="_Toc202743994"/>
+      <w:bookmarkStart w:id="33" w:name="_Toc202743994"/>
       <w:r>
         <w:t>METODOLOGIA</w:t>
       </w:r>
-      <w:bookmarkEnd w:id="32"/>
+      <w:bookmarkEnd w:id="33"/>
     </w:p>
     <w:p>
       <w:r>
@@ -4405,11 +4482,11 @@
       <w:pPr>
         <w:pStyle w:val="Heading2"/>
       </w:pPr>
-      <w:bookmarkStart w:id="33" w:name="_Toc202743995"/>
+      <w:bookmarkStart w:id="34" w:name="_Toc202743995"/>
       <w:r>
         <w:t>Tecnologia e Ferramentas</w:t>
       </w:r>
-      <w:bookmarkEnd w:id="33"/>
+      <w:bookmarkEnd w:id="34"/>
     </w:p>
     <w:p>
       <w:pPr>
@@ -4487,11 +4564,11 @@
       <w:pPr>
         <w:pStyle w:val="Heading2"/>
       </w:pPr>
-      <w:bookmarkStart w:id="34" w:name="_Toc202743996"/>
+      <w:bookmarkStart w:id="35" w:name="_Toc202743996"/>
       <w:r>
         <w:t>Divisão de Responsabilidades</w:t>
       </w:r>
-      <w:bookmarkEnd w:id="34"/>
+      <w:bookmarkEnd w:id="35"/>
     </w:p>
     <w:p>
       <w:pPr>
@@ -4522,7 +4599,7 @@
           <w:bCs/>
           <w:lang w:val="pt-AO"/>
         </w:rPr>
-        <w:t>Emanuel (Líder do Grupo):</w:t>
+        <w:t>Emanuel:</w:t>
       </w:r>
     </w:p>
     <w:p>
@@ -4720,14 +4797,14 @@
       <w:pPr>
         <w:pStyle w:val="Heading2"/>
       </w:pPr>
-      <w:bookmarkStart w:id="35" w:name="_Toc202743997"/>
+      <w:bookmarkStart w:id="36" w:name="_Toc202743997"/>
       <w:r>
         <w:t xml:space="preserve">Estruturas Utilizadas e Decisões de </w:t>
       </w:r>
       <w:r>
         <w:t>Implementação</w:t>
       </w:r>
-      <w:bookmarkEnd w:id="35"/>
+      <w:bookmarkEnd w:id="36"/>
     </w:p>
     <w:p>
       <w:pPr>
@@ -4929,11 +5006,11 @@
       <w:pPr>
         <w:pStyle w:val="Heading1"/>
       </w:pPr>
-      <w:bookmarkStart w:id="36" w:name="_Toc202743998"/>
+      <w:bookmarkStart w:id="37" w:name="_Toc202743998"/>
       <w:r>
         <w:t>CONCLUSÃO</w:t>
       </w:r>
-      <w:bookmarkEnd w:id="36"/>
+      <w:bookmarkEnd w:id="37"/>
     </w:p>
     <w:p>
       <w:pPr>
@@ -4998,8 +5075,8 @@
           <w:szCs w:val="32"/>
         </w:rPr>
       </w:pPr>
-      <w:bookmarkStart w:id="37" w:name="_Toc182709275"/>
-      <w:bookmarkStart w:id="38" w:name="_Toc182709333"/>
+      <w:bookmarkStart w:id="38" w:name="_Toc182709275"/>
+      <w:bookmarkStart w:id="39" w:name="_Toc182709333"/>
       <w:r>
         <w:br w:type="page"/>
       </w:r>
@@ -5012,9 +5089,9 @@
           <w:numId w:val="0"/>
         </w:numPr>
       </w:pPr>
-      <w:bookmarkStart w:id="39" w:name="_Toc202743999"/>
-      <w:bookmarkEnd w:id="37"/>
+      <w:bookmarkStart w:id="40" w:name="_Toc202743999"/>
       <w:bookmarkEnd w:id="38"/>
+      <w:bookmarkEnd w:id="39"/>
       <w:r>
         <w:t>BI</w:t>
       </w:r>
@@ -5024,7 +5101,7 @@
       <w:r>
         <w:t>OGRAFIA</w:t>
       </w:r>
-      <w:bookmarkEnd w:id="39"/>
+      <w:bookmarkEnd w:id="40"/>
     </w:p>
     <w:p/>
     <w:p/>
@@ -5047,11 +5124,11 @@
         </w:numPr>
         <w:ind w:left="432" w:hanging="432"/>
       </w:pPr>
-      <w:bookmarkStart w:id="40" w:name="_Toc202744000"/>
+      <w:bookmarkStart w:id="41" w:name="_Toc202744000"/>
       <w:r>
         <w:t>ANEXO A – TABELA DE IRT ANGOLA (2023)</w:t>
       </w:r>
-      <w:bookmarkEnd w:id="40"/>
+      <w:bookmarkEnd w:id="41"/>
     </w:p>
     <w:p/>
     <w:p>
@@ -5116,7 +5193,7 @@
       <w:pPr>
         <w:pStyle w:val="Caption"/>
       </w:pPr>
-      <w:bookmarkStart w:id="41" w:name="_Toc202736314"/>
+      <w:bookmarkStart w:id="42" w:name="_Toc202746224"/>
       <w:r>
         <w:t xml:space="preserve">Figura </w:t>
       </w:r>
@@ -5153,7 +5230,7 @@
       <w:r>
         <w:t>AGT</w:t>
       </w:r>
-      <w:bookmarkEnd w:id="41"/>
+      <w:bookmarkEnd w:id="42"/>
     </w:p>
     <w:sectPr>
       <w:footerReference w:type="default" r:id="rId25"/>
@@ -9377,11 +9454,14 @@
   <w:rsids>
     <w:rsidRoot w:val="00542545"/>
     <w:rsid w:val="0009565B"/>
+    <w:rsid w:val="001811FF"/>
+    <w:rsid w:val="001A69D8"/>
     <w:rsid w:val="004149DC"/>
     <w:rsid w:val="0045567F"/>
     <w:rsid w:val="00542545"/>
     <w:rsid w:val="0059593C"/>
     <w:rsid w:val="006D5948"/>
+    <w:rsid w:val="00730EBC"/>
     <w:rsid w:val="007F494F"/>
     <w:rsid w:val="00860D19"/>
     <w:rsid w:val="00951EC3"/>

</xml_diff>